<commit_message>
finalisation de l'analyse du cahier de charge
</commit_message>
<xml_diff>
--- a/conception/Analyse/analyse.docx
+++ b/conception/Analyse/analyse.docx
@@ -2,7 +2,728 @@
 <file path=word/document.xml><?xml version="1.0" encoding="utf-8"?>
 <w:document xmlns:wpc="http://schemas.microsoft.com/office/word/2010/wordprocessingCanvas" xmlns:cx="http://schemas.microsoft.com/office/drawing/2014/chartex" xmlns:cx1="http://schemas.microsoft.com/office/drawing/2015/9/8/chartex" xmlns:cx2="http://schemas.microsoft.com/office/drawing/2015/10/21/chartex" xmlns:cx3="http://schemas.microsoft.com/office/drawing/2016/5/9/chartex" xmlns:cx4="http://schemas.microsoft.com/office/drawing/2016/5/10/chartex" xmlns:cx5="http://schemas.microsoft.com/office/drawing/2016/5/11/chartex" xmlns:cx6="http://schemas.microsoft.com/office/drawing/2016/5/12/chartex" xmlns:cx7="http://schemas.microsoft.com/office/drawing/2016/5/13/chartex" xmlns:cx8="http://schemas.microsoft.com/office/drawing/2016/5/14/chartex" xmlns:mc="http://schemas.openxmlformats.org/markup-compatibility/2006" xmlns:aink="http://schemas.microsoft.com/office/drawing/2016/ink" xmlns:am3d="http://schemas.microsoft.com/office/drawing/2017/model3d" xmlns:o="urn:schemas-microsoft-com:office:office" xmlns:r="http://schemas.openxmlformats.org/officeDocument/2006/relationships" xmlns:m="http://schemas.openxmlformats.org/officeDocument/2006/math" xmlns:v="urn:schemas-microsoft-com:vml" xmlns:wp14="http://schemas.microsoft.com/office/word/2010/wordprocessingDrawing" xmlns:wp="http://schemas.openxmlformats.org/drawingml/2006/wordprocessingDrawing" xmlns:w10="urn:schemas-microsoft-com:office:word" xmlns:w="http://schemas.openxmlformats.org/wordprocessingml/2006/main" xmlns:w14="http://schemas.microsoft.com/office/word/2010/wordml" xmlns:w15="http://schemas.microsoft.com/office/word/2012/wordml" xmlns:w16cex="http://schemas.microsoft.com/office/word/2018/wordml/cex" xmlns:w16cid="http://schemas.microsoft.com/office/word/2016/wordml/cid" xmlns:w16="http://schemas.microsoft.com/office/word/2018/wordml" xmlns:w16se="http://schemas.microsoft.com/office/word/2015/wordml/symex" xmlns:wpg="http://schemas.microsoft.com/office/word/2010/wordprocessingGroup" xmlns:wpi="http://schemas.microsoft.com/office/word/2010/wordprocessingInk" xmlns:wne="http://schemas.microsoft.com/office/word/2006/wordml" xmlns:wps="http://schemas.microsoft.com/office/word/2010/wordprocessingShape" mc:Ignorable="w14 w15 w16se w16cid w16 w16cex wp14">
   <w:body>
-    <w:p/>
+    <w:p>
+      <w:pPr>
+        <w:rPr>
+          <w:sz w:val="28"/>
+          <w:szCs w:val="28"/>
+        </w:rPr>
+      </w:pPr>
+      <w:r>
+        <w:rPr>
+          <w:sz w:val="28"/>
+          <w:szCs w:val="28"/>
+        </w:rPr>
+        <w:t>Binôme 6 : SABA Emilie</w:t>
+      </w:r>
+      <w:r>
+        <w:rPr>
+          <w:sz w:val="28"/>
+          <w:szCs w:val="28"/>
+        </w:rPr>
+        <w:t>, Bouda Pierre</w:t>
+      </w:r>
+      <w:r>
+        <w:rPr>
+          <w:sz w:val="28"/>
+          <w:szCs w:val="28"/>
+        </w:rPr>
+        <w:t xml:space="preserve"> et </w:t>
+      </w:r>
+      <w:proofErr w:type="spellStart"/>
+      <w:r>
+        <w:rPr>
+          <w:sz w:val="28"/>
+          <w:szCs w:val="28"/>
+        </w:rPr>
+        <w:t>Nabaloum</w:t>
+      </w:r>
+      <w:proofErr w:type="spellEnd"/>
+      <w:r>
+        <w:rPr>
+          <w:sz w:val="28"/>
+          <w:szCs w:val="28"/>
+        </w:rPr>
+        <w:t xml:space="preserve"> Louis</w:t>
+      </w:r>
+      <w:r>
+        <w:rPr>
+          <w:sz w:val="28"/>
+          <w:szCs w:val="28"/>
+        </w:rPr>
+        <w:t xml:space="preserve"> </w:t>
+      </w:r>
+    </w:p>
+    <w:p>
+      <w:pPr>
+        <w:pStyle w:val="Paragraphedeliste"/>
+        <w:numPr>
+          <w:ilvl w:val="0"/>
+          <w:numId w:val="10"/>
+        </w:numPr>
+        <w:rPr>
+          <w:rFonts w:ascii="Broadway" w:hAnsi="Broadway"/>
+          <w:sz w:val="36"/>
+          <w:szCs w:val="36"/>
+        </w:rPr>
+      </w:pPr>
+      <w:r>
+        <w:rPr>
+          <w:rFonts w:ascii="Broadway" w:hAnsi="Broadway"/>
+          <w:sz w:val="36"/>
+          <w:szCs w:val="36"/>
+        </w:rPr>
+        <w:t>Les besoins du client :</w:t>
+      </w:r>
+    </w:p>
+    <w:p>
+      <w:pPr>
+        <w:pStyle w:val="Paragraphedeliste"/>
+        <w:numPr>
+          <w:ilvl w:val="0"/>
+          <w:numId w:val="11"/>
+        </w:numPr>
+        <w:rPr>
+          <w:sz w:val="28"/>
+          <w:szCs w:val="28"/>
+        </w:rPr>
+      </w:pPr>
+      <w:r>
+        <w:rPr>
+          <w:sz w:val="28"/>
+          <w:szCs w:val="28"/>
+        </w:rPr>
+        <w:t xml:space="preserve">Pouvoir enregistrer </w:t>
+      </w:r>
+      <w:r>
+        <w:rPr>
+          <w:sz w:val="28"/>
+          <w:szCs w:val="28"/>
+        </w:rPr>
+        <w:t>les étudiants et leurs informations</w:t>
+      </w:r>
+    </w:p>
+    <w:p>
+      <w:pPr>
+        <w:pStyle w:val="Paragraphedeliste"/>
+        <w:numPr>
+          <w:ilvl w:val="0"/>
+          <w:numId w:val="11"/>
+        </w:numPr>
+        <w:rPr>
+          <w:sz w:val="28"/>
+          <w:szCs w:val="28"/>
+        </w:rPr>
+      </w:pPr>
+      <w:r>
+        <w:rPr>
+          <w:sz w:val="28"/>
+          <w:szCs w:val="28"/>
+        </w:rPr>
+        <w:t>Pouvoir générer automatiquement une carte pour chaque étudiant</w:t>
+      </w:r>
+    </w:p>
+    <w:p>
+      <w:pPr>
+        <w:pStyle w:val="Paragraphedeliste"/>
+        <w:numPr>
+          <w:ilvl w:val="0"/>
+          <w:numId w:val="11"/>
+        </w:numPr>
+        <w:rPr>
+          <w:sz w:val="28"/>
+          <w:szCs w:val="28"/>
+        </w:rPr>
+      </w:pPr>
+      <w:r>
+        <w:rPr>
+          <w:sz w:val="28"/>
+          <w:szCs w:val="28"/>
+        </w:rPr>
+        <w:t>Pouvoir envoyer un mail a un ou plusieurs étudiants</w:t>
+      </w:r>
+    </w:p>
+    <w:p>
+      <w:pPr>
+        <w:pStyle w:val="Paragraphedeliste"/>
+        <w:numPr>
+          <w:ilvl w:val="0"/>
+          <w:numId w:val="11"/>
+        </w:numPr>
+        <w:rPr>
+          <w:sz w:val="28"/>
+          <w:szCs w:val="28"/>
+        </w:rPr>
+      </w:pPr>
+      <w:r>
+        <w:rPr>
+          <w:sz w:val="28"/>
+          <w:szCs w:val="28"/>
+        </w:rPr>
+        <w:t>Consulter</w:t>
+      </w:r>
+      <w:r>
+        <w:rPr>
+          <w:sz w:val="28"/>
+          <w:szCs w:val="28"/>
+        </w:rPr>
+        <w:t xml:space="preserve"> la liste des étudiants</w:t>
+      </w:r>
+    </w:p>
+    <w:p>
+      <w:pPr>
+        <w:pStyle w:val="Paragraphedeliste"/>
+        <w:numPr>
+          <w:ilvl w:val="0"/>
+          <w:numId w:val="11"/>
+        </w:numPr>
+        <w:rPr>
+          <w:sz w:val="28"/>
+          <w:szCs w:val="28"/>
+        </w:rPr>
+      </w:pPr>
+      <w:r>
+        <w:rPr>
+          <w:sz w:val="28"/>
+          <w:szCs w:val="28"/>
+        </w:rPr>
+        <w:t>Consulter la liste des cartes d’un étudiant</w:t>
+      </w:r>
+    </w:p>
+    <w:p>
+      <w:pPr>
+        <w:pStyle w:val="Paragraphedeliste"/>
+        <w:numPr>
+          <w:ilvl w:val="0"/>
+          <w:numId w:val="11"/>
+        </w:numPr>
+        <w:rPr>
+          <w:sz w:val="28"/>
+          <w:szCs w:val="28"/>
+        </w:rPr>
+      </w:pPr>
+      <w:r>
+        <w:rPr>
+          <w:sz w:val="28"/>
+          <w:szCs w:val="28"/>
+        </w:rPr>
+        <w:t>Consulter la liste des mails envoyé</w:t>
+      </w:r>
+    </w:p>
+    <w:p>
+      <w:pPr>
+        <w:pStyle w:val="Paragraphedeliste"/>
+        <w:numPr>
+          <w:ilvl w:val="0"/>
+          <w:numId w:val="11"/>
+        </w:numPr>
+        <w:rPr>
+          <w:sz w:val="28"/>
+          <w:szCs w:val="28"/>
+        </w:rPr>
+      </w:pPr>
+      <w:r>
+        <w:rPr>
+          <w:sz w:val="28"/>
+          <w:szCs w:val="28"/>
+        </w:rPr>
+        <w:t>Voir les détails d</w:t>
+      </w:r>
+      <w:r>
+        <w:rPr>
+          <w:sz w:val="28"/>
+          <w:szCs w:val="28"/>
+        </w:rPr>
+        <w:t xml:space="preserve">’un étudiant et ses éventuelles cartes </w:t>
+      </w:r>
+    </w:p>
+    <w:p>
+      <w:pPr>
+        <w:pStyle w:val="Paragraphedeliste"/>
+        <w:numPr>
+          <w:ilvl w:val="0"/>
+          <w:numId w:val="11"/>
+        </w:numPr>
+        <w:rPr>
+          <w:sz w:val="28"/>
+          <w:szCs w:val="28"/>
+        </w:rPr>
+      </w:pPr>
+      <w:r>
+        <w:rPr>
+          <w:sz w:val="28"/>
+          <w:szCs w:val="28"/>
+        </w:rPr>
+        <w:t xml:space="preserve"> Mettre à jour les informations</w:t>
+      </w:r>
+      <w:r>
+        <w:rPr>
+          <w:sz w:val="28"/>
+          <w:szCs w:val="28"/>
+        </w:rPr>
+        <w:t xml:space="preserve"> d’un étudiant et générer une nouvelle carte pour lui</w:t>
+      </w:r>
+    </w:p>
+    <w:p>
+      <w:pPr>
+        <w:pStyle w:val="Paragraphedeliste"/>
+        <w:numPr>
+          <w:ilvl w:val="0"/>
+          <w:numId w:val="11"/>
+        </w:numPr>
+        <w:rPr>
+          <w:sz w:val="28"/>
+          <w:szCs w:val="28"/>
+        </w:rPr>
+      </w:pPr>
+      <w:r>
+        <w:rPr>
+          <w:sz w:val="28"/>
+          <w:szCs w:val="28"/>
+        </w:rPr>
+        <w:t xml:space="preserve">Supprimer un </w:t>
+      </w:r>
+      <w:r>
+        <w:rPr>
+          <w:sz w:val="28"/>
+          <w:szCs w:val="28"/>
+        </w:rPr>
+        <w:t>étudiant ou une carte</w:t>
+      </w:r>
+    </w:p>
+    <w:p>
+      <w:pPr>
+        <w:pStyle w:val="Paragraphedeliste"/>
+        <w:rPr>
+          <w:sz w:val="28"/>
+          <w:szCs w:val="28"/>
+        </w:rPr>
+      </w:pPr>
+    </w:p>
+    <w:p>
+      <w:pPr>
+        <w:pStyle w:val="Paragraphedeliste"/>
+        <w:numPr>
+          <w:ilvl w:val="0"/>
+          <w:numId w:val="10"/>
+        </w:numPr>
+        <w:rPr>
+          <w:rFonts w:ascii="Broadway" w:hAnsi="Broadway"/>
+          <w:sz w:val="36"/>
+          <w:szCs w:val="36"/>
+        </w:rPr>
+      </w:pPr>
+      <w:r>
+        <w:rPr>
+          <w:rFonts w:ascii="Broadway" w:hAnsi="Broadway"/>
+          <w:sz w:val="36"/>
+          <w:szCs w:val="36"/>
+        </w:rPr>
+        <w:t>Analyse du cahier de charge :</w:t>
+      </w:r>
+    </w:p>
+    <w:p>
+      <w:pPr>
+        <w:rPr>
+          <w:b/>
+          <w:bCs/>
+          <w:sz w:val="28"/>
+          <w:szCs w:val="28"/>
+        </w:rPr>
+      </w:pPr>
+      <w:r>
+        <w:rPr>
+          <w:b/>
+          <w:bCs/>
+          <w:sz w:val="28"/>
+          <w:szCs w:val="28"/>
+        </w:rPr>
+        <w:t>Taches primaires :</w:t>
+      </w:r>
+    </w:p>
+    <w:p>
+      <w:pPr>
+        <w:rPr>
+          <w:sz w:val="28"/>
+          <w:szCs w:val="28"/>
+        </w:rPr>
+      </w:pPr>
+      <w:r>
+        <w:rPr>
+          <w:sz w:val="28"/>
+          <w:szCs w:val="28"/>
+        </w:rPr>
+        <w:t xml:space="preserve">- Réaliser </w:t>
+      </w:r>
+      <w:r>
+        <w:rPr>
+          <w:sz w:val="28"/>
+          <w:szCs w:val="28"/>
+        </w:rPr>
+        <w:t>l</w:t>
+      </w:r>
+      <w:r>
+        <w:rPr>
+          <w:sz w:val="28"/>
+          <w:szCs w:val="28"/>
+        </w:rPr>
+        <w:t>’authentification et adapter le lay-out</w:t>
+      </w:r>
+    </w:p>
+    <w:p>
+      <w:pPr>
+        <w:rPr>
+          <w:sz w:val="28"/>
+          <w:szCs w:val="28"/>
+        </w:rPr>
+      </w:pPr>
+      <w:r>
+        <w:rPr>
+          <w:sz w:val="28"/>
+          <w:szCs w:val="28"/>
+        </w:rPr>
+        <w:t xml:space="preserve">- </w:t>
+      </w:r>
+      <w:r>
+        <w:rPr>
+          <w:sz w:val="28"/>
+          <w:szCs w:val="28"/>
+        </w:rPr>
+        <w:t>Réaliser l’enregistrement des étudiants et leurs informations</w:t>
+      </w:r>
+    </w:p>
+    <w:p>
+      <w:pPr>
+        <w:rPr>
+          <w:sz w:val="28"/>
+          <w:szCs w:val="28"/>
+        </w:rPr>
+      </w:pPr>
+      <w:r>
+        <w:rPr>
+          <w:sz w:val="28"/>
+          <w:szCs w:val="28"/>
+        </w:rPr>
+        <w:t xml:space="preserve">- </w:t>
+      </w:r>
+      <w:r>
+        <w:rPr>
+          <w:sz w:val="28"/>
+          <w:szCs w:val="28"/>
+        </w:rPr>
+        <w:t>Générer automatiquement une carte pour chaque étudiant</w:t>
+      </w:r>
+    </w:p>
+    <w:p>
+      <w:pPr>
+        <w:rPr>
+          <w:sz w:val="28"/>
+          <w:szCs w:val="28"/>
+        </w:rPr>
+      </w:pPr>
+      <w:r>
+        <w:rPr>
+          <w:sz w:val="28"/>
+          <w:szCs w:val="28"/>
+        </w:rPr>
+        <w:t xml:space="preserve">- </w:t>
+      </w:r>
+      <w:r>
+        <w:rPr>
+          <w:sz w:val="28"/>
+          <w:szCs w:val="28"/>
+        </w:rPr>
+        <w:t>Consulter la liste des étudiants</w:t>
+      </w:r>
+      <w:r>
+        <w:rPr>
+          <w:sz w:val="28"/>
+          <w:szCs w:val="28"/>
+        </w:rPr>
+        <w:t xml:space="preserve"> et leurs </w:t>
+      </w:r>
+      <w:r>
+        <w:rPr>
+          <w:sz w:val="28"/>
+          <w:szCs w:val="28"/>
+        </w:rPr>
+        <w:t>détails</w:t>
+      </w:r>
+      <w:r>
+        <w:rPr>
+          <w:sz w:val="28"/>
+          <w:szCs w:val="28"/>
+        </w:rPr>
+        <w:t xml:space="preserve"> </w:t>
+      </w:r>
+      <w:r>
+        <w:rPr>
+          <w:sz w:val="28"/>
+          <w:szCs w:val="28"/>
+        </w:rPr>
+        <w:t>avec les actions ajouter, modifier et supprimer</w:t>
+      </w:r>
+    </w:p>
+    <w:p>
+      <w:pPr>
+        <w:rPr>
+          <w:b/>
+          <w:bCs/>
+          <w:sz w:val="28"/>
+          <w:szCs w:val="28"/>
+        </w:rPr>
+      </w:pPr>
+      <w:r>
+        <w:rPr>
+          <w:b/>
+          <w:bCs/>
+          <w:sz w:val="28"/>
+          <w:szCs w:val="28"/>
+        </w:rPr>
+        <w:t>Taches secondaires :</w:t>
+      </w:r>
+    </w:p>
+    <w:p>
+      <w:pPr>
+        <w:rPr>
+          <w:sz w:val="28"/>
+          <w:szCs w:val="28"/>
+        </w:rPr>
+      </w:pPr>
+      <w:r>
+        <w:rPr>
+          <w:sz w:val="28"/>
+          <w:szCs w:val="28"/>
+        </w:rPr>
+        <w:t xml:space="preserve">- Réaliser </w:t>
+      </w:r>
+      <w:r>
+        <w:rPr>
+          <w:sz w:val="28"/>
+          <w:szCs w:val="28"/>
+        </w:rPr>
+        <w:t>le système d’envoi de mail…</w:t>
+      </w:r>
+    </w:p>
+    <w:p>
+      <w:pPr>
+        <w:rPr>
+          <w:sz w:val="28"/>
+          <w:szCs w:val="28"/>
+        </w:rPr>
+      </w:pPr>
+      <w:r>
+        <w:rPr>
+          <w:sz w:val="28"/>
+          <w:szCs w:val="28"/>
+        </w:rPr>
+        <w:t xml:space="preserve">- </w:t>
+      </w:r>
+      <w:r>
+        <w:rPr>
+          <w:sz w:val="28"/>
+          <w:szCs w:val="28"/>
+        </w:rPr>
+        <w:t xml:space="preserve">réaliser le tableau </w:t>
+      </w:r>
+      <w:proofErr w:type="gramStart"/>
+      <w:r>
+        <w:rPr>
+          <w:sz w:val="28"/>
+          <w:szCs w:val="28"/>
+        </w:rPr>
+        <w:t>de  bord</w:t>
+      </w:r>
+      <w:proofErr w:type="gramEnd"/>
+      <w:r>
+        <w:rPr>
+          <w:sz w:val="28"/>
+          <w:szCs w:val="28"/>
+        </w:rPr>
+        <w:t xml:space="preserve"> de la gestion de l’envoi de mail (ajouter, supprimer un mail)…</w:t>
+      </w:r>
+    </w:p>
+    <w:p>
+      <w:pPr>
+        <w:rPr>
+          <w:rFonts w:ascii="Broadway" w:hAnsi="Broadway"/>
+          <w:sz w:val="36"/>
+          <w:szCs w:val="36"/>
+        </w:rPr>
+      </w:pPr>
+    </w:p>
+    <w:p>
+      <w:pPr>
+        <w:pStyle w:val="Paragraphedeliste"/>
+        <w:numPr>
+          <w:ilvl w:val="0"/>
+          <w:numId w:val="10"/>
+        </w:numPr>
+        <w:rPr>
+          <w:rFonts w:ascii="Broadway" w:hAnsi="Broadway"/>
+          <w:sz w:val="36"/>
+          <w:szCs w:val="36"/>
+        </w:rPr>
+      </w:pPr>
+      <w:r>
+        <w:rPr>
+          <w:rFonts w:ascii="Broadway" w:hAnsi="Broadway"/>
+          <w:sz w:val="36"/>
+          <w:szCs w:val="36"/>
+        </w:rPr>
+        <w:t>Technologies utilisées :</w:t>
+      </w:r>
+    </w:p>
+    <w:p>
+      <w:pPr>
+        <w:rPr>
+          <w:rFonts w:asciiTheme="majorHAnsi" w:hAnsiTheme="majorHAnsi" w:cstheme="majorHAnsi"/>
+          <w:sz w:val="36"/>
+          <w:szCs w:val="36"/>
+        </w:rPr>
+      </w:pPr>
+      <w:r>
+        <w:rPr>
+          <w:rFonts w:ascii="Broadway" w:hAnsi="Broadway"/>
+          <w:sz w:val="36"/>
+          <w:szCs w:val="36"/>
+        </w:rPr>
+        <w:t>.</w:t>
+      </w:r>
+      <w:proofErr w:type="spellStart"/>
+      <w:r>
+        <w:rPr>
+          <w:rFonts w:asciiTheme="majorHAnsi" w:hAnsiTheme="majorHAnsi" w:cstheme="majorHAnsi"/>
+          <w:sz w:val="36"/>
+          <w:szCs w:val="36"/>
+        </w:rPr>
+        <w:t>php</w:t>
+      </w:r>
+      <w:proofErr w:type="spellEnd"/>
+      <w:r>
+        <w:rPr>
+          <w:rFonts w:asciiTheme="majorHAnsi" w:hAnsiTheme="majorHAnsi" w:cstheme="majorHAnsi"/>
+          <w:sz w:val="36"/>
+          <w:szCs w:val="36"/>
+        </w:rPr>
+        <w:t xml:space="preserve"> </w:t>
+      </w:r>
+      <w:proofErr w:type="spellStart"/>
+      <w:r>
+        <w:rPr>
+          <w:rFonts w:asciiTheme="majorHAnsi" w:hAnsiTheme="majorHAnsi" w:cstheme="majorHAnsi"/>
+          <w:sz w:val="36"/>
+          <w:szCs w:val="36"/>
+        </w:rPr>
+        <w:t>laravel</w:t>
+      </w:r>
+      <w:proofErr w:type="spellEnd"/>
+      <w:r>
+        <w:rPr>
+          <w:rFonts w:asciiTheme="majorHAnsi" w:hAnsiTheme="majorHAnsi" w:cstheme="majorHAnsi"/>
+          <w:sz w:val="36"/>
+          <w:szCs w:val="36"/>
+        </w:rPr>
+        <w:t xml:space="preserve">, </w:t>
+      </w:r>
+      <w:proofErr w:type="spellStart"/>
+      <w:r>
+        <w:rPr>
+          <w:rFonts w:asciiTheme="majorHAnsi" w:hAnsiTheme="majorHAnsi" w:cstheme="majorHAnsi"/>
+          <w:sz w:val="36"/>
+          <w:szCs w:val="36"/>
+        </w:rPr>
+        <w:t>bootstrap</w:t>
+      </w:r>
+      <w:proofErr w:type="spellEnd"/>
+      <w:r>
+        <w:rPr>
+          <w:rFonts w:asciiTheme="majorHAnsi" w:hAnsiTheme="majorHAnsi" w:cstheme="majorHAnsi"/>
+          <w:sz w:val="36"/>
+          <w:szCs w:val="36"/>
+        </w:rPr>
+        <w:t xml:space="preserve">, </w:t>
+      </w:r>
+      <w:proofErr w:type="spellStart"/>
+      <w:r>
+        <w:rPr>
+          <w:rFonts w:asciiTheme="majorHAnsi" w:hAnsiTheme="majorHAnsi" w:cstheme="majorHAnsi"/>
+          <w:sz w:val="36"/>
+          <w:szCs w:val="36"/>
+        </w:rPr>
+        <w:t>photoshop</w:t>
+      </w:r>
+      <w:proofErr w:type="spellEnd"/>
+      <w:r>
+        <w:rPr>
+          <w:rFonts w:asciiTheme="majorHAnsi" w:hAnsiTheme="majorHAnsi" w:cstheme="majorHAnsi"/>
+          <w:sz w:val="36"/>
+          <w:szCs w:val="36"/>
+        </w:rPr>
+        <w:t xml:space="preserve">, </w:t>
+      </w:r>
+      <w:proofErr w:type="spellStart"/>
+      <w:r>
+        <w:rPr>
+          <w:rFonts w:asciiTheme="majorHAnsi" w:hAnsiTheme="majorHAnsi" w:cstheme="majorHAnsi"/>
+          <w:sz w:val="36"/>
+          <w:szCs w:val="36"/>
+        </w:rPr>
+        <w:t>mail</w:t>
+      </w:r>
+      <w:r>
+        <w:rPr>
+          <w:rFonts w:asciiTheme="majorHAnsi" w:hAnsiTheme="majorHAnsi" w:cstheme="majorHAnsi"/>
+          <w:sz w:val="36"/>
+          <w:szCs w:val="36"/>
+        </w:rPr>
+        <w:t>trap</w:t>
+      </w:r>
+      <w:proofErr w:type="spellEnd"/>
+    </w:p>
+    <w:p>
+      <w:pPr>
+        <w:rPr>
+          <w:rFonts w:asciiTheme="majorHAnsi" w:hAnsiTheme="majorHAnsi" w:cstheme="majorHAnsi"/>
+          <w:sz w:val="36"/>
+          <w:szCs w:val="36"/>
+        </w:rPr>
+      </w:pPr>
+    </w:p>
+    <w:p>
+      <w:pPr>
+        <w:pStyle w:val="Paragraphedeliste"/>
+        <w:numPr>
+          <w:ilvl w:val="0"/>
+          <w:numId w:val="10"/>
+        </w:numPr>
+        <w:rPr>
+          <w:rFonts w:ascii="Broadway" w:hAnsi="Broadway"/>
+          <w:sz w:val="36"/>
+          <w:szCs w:val="36"/>
+        </w:rPr>
+      </w:pPr>
+      <w:r>
+        <w:rPr>
+          <w:rFonts w:ascii="Broadway" w:hAnsi="Broadway"/>
+          <w:sz w:val="36"/>
+          <w:szCs w:val="36"/>
+        </w:rPr>
+        <w:t>Estimation du temps</w:t>
+      </w:r>
+    </w:p>
+    <w:p>
+      <w:r>
+        <w:rPr>
+          <w:b/>
+          <w:bCs/>
+          <w:sz w:val="28"/>
+          <w:szCs w:val="28"/>
+        </w:rPr>
+        <w:lastRenderedPageBreak/>
+        <w:t>1 jours pour chaque tache</w:t>
+      </w:r>
+    </w:p>
     <w:sectPr>
       <w:pgSz w:w="11906" w:h="16838"/>
       <w:pgMar w:top="1417" w:right="1417" w:bottom="1417" w:left="1417" w:header="708" w:footer="708" w:gutter="0"/>
@@ -694,6 +1415,232 @@
     </w:lvl>
   </w:abstractNum>
   <w:abstractNum w:abstractNumId="6" w15:restartNumberingAfterBreak="0">
+    <w:nsid w:val="5A9125AE"/>
+    <w:multiLevelType w:val="hybridMultilevel"/>
+    <w:tmpl w:val="E074708C"/>
+    <w:lvl w:ilvl="0" w:tplc="040C0001">
+      <w:start w:val="1"/>
+      <w:numFmt w:val="bullet"/>
+      <w:lvlText w:val=""/>
+      <w:lvlJc w:val="left"/>
+      <w:pPr>
+        <w:ind w:left="720" w:hanging="360"/>
+      </w:pPr>
+      <w:rPr>
+        <w:rFonts w:ascii="Symbol" w:hAnsi="Symbol" w:hint="default"/>
+      </w:rPr>
+    </w:lvl>
+    <w:lvl w:ilvl="1" w:tplc="040C0003" w:tentative="1">
+      <w:start w:val="1"/>
+      <w:numFmt w:val="bullet"/>
+      <w:lvlText w:val="o"/>
+      <w:lvlJc w:val="left"/>
+      <w:pPr>
+        <w:ind w:left="1440" w:hanging="360"/>
+      </w:pPr>
+      <w:rPr>
+        <w:rFonts w:ascii="Courier New" w:hAnsi="Courier New" w:cs="Courier New" w:hint="default"/>
+      </w:rPr>
+    </w:lvl>
+    <w:lvl w:ilvl="2" w:tplc="040C0005" w:tentative="1">
+      <w:start w:val="1"/>
+      <w:numFmt w:val="bullet"/>
+      <w:lvlText w:val=""/>
+      <w:lvlJc w:val="left"/>
+      <w:pPr>
+        <w:ind w:left="2160" w:hanging="360"/>
+      </w:pPr>
+      <w:rPr>
+        <w:rFonts w:ascii="Wingdings" w:hAnsi="Wingdings" w:hint="default"/>
+      </w:rPr>
+    </w:lvl>
+    <w:lvl w:ilvl="3" w:tplc="040C0001" w:tentative="1">
+      <w:start w:val="1"/>
+      <w:numFmt w:val="bullet"/>
+      <w:lvlText w:val=""/>
+      <w:lvlJc w:val="left"/>
+      <w:pPr>
+        <w:ind w:left="2880" w:hanging="360"/>
+      </w:pPr>
+      <w:rPr>
+        <w:rFonts w:ascii="Symbol" w:hAnsi="Symbol" w:hint="default"/>
+      </w:rPr>
+    </w:lvl>
+    <w:lvl w:ilvl="4" w:tplc="040C0003" w:tentative="1">
+      <w:start w:val="1"/>
+      <w:numFmt w:val="bullet"/>
+      <w:lvlText w:val="o"/>
+      <w:lvlJc w:val="left"/>
+      <w:pPr>
+        <w:ind w:left="3600" w:hanging="360"/>
+      </w:pPr>
+      <w:rPr>
+        <w:rFonts w:ascii="Courier New" w:hAnsi="Courier New" w:cs="Courier New" w:hint="default"/>
+      </w:rPr>
+    </w:lvl>
+    <w:lvl w:ilvl="5" w:tplc="040C0005" w:tentative="1">
+      <w:start w:val="1"/>
+      <w:numFmt w:val="bullet"/>
+      <w:lvlText w:val=""/>
+      <w:lvlJc w:val="left"/>
+      <w:pPr>
+        <w:ind w:left="4320" w:hanging="360"/>
+      </w:pPr>
+      <w:rPr>
+        <w:rFonts w:ascii="Wingdings" w:hAnsi="Wingdings" w:hint="default"/>
+      </w:rPr>
+    </w:lvl>
+    <w:lvl w:ilvl="6" w:tplc="040C0001" w:tentative="1">
+      <w:start w:val="1"/>
+      <w:numFmt w:val="bullet"/>
+      <w:lvlText w:val=""/>
+      <w:lvlJc w:val="left"/>
+      <w:pPr>
+        <w:ind w:left="5040" w:hanging="360"/>
+      </w:pPr>
+      <w:rPr>
+        <w:rFonts w:ascii="Symbol" w:hAnsi="Symbol" w:hint="default"/>
+      </w:rPr>
+    </w:lvl>
+    <w:lvl w:ilvl="7" w:tplc="040C0003" w:tentative="1">
+      <w:start w:val="1"/>
+      <w:numFmt w:val="bullet"/>
+      <w:lvlText w:val="o"/>
+      <w:lvlJc w:val="left"/>
+      <w:pPr>
+        <w:ind w:left="5760" w:hanging="360"/>
+      </w:pPr>
+      <w:rPr>
+        <w:rFonts w:ascii="Courier New" w:hAnsi="Courier New" w:cs="Courier New" w:hint="default"/>
+      </w:rPr>
+    </w:lvl>
+    <w:lvl w:ilvl="8" w:tplc="040C0005" w:tentative="1">
+      <w:start w:val="1"/>
+      <w:numFmt w:val="bullet"/>
+      <w:lvlText w:val=""/>
+      <w:lvlJc w:val="left"/>
+      <w:pPr>
+        <w:ind w:left="6480" w:hanging="360"/>
+      </w:pPr>
+      <w:rPr>
+        <w:rFonts w:ascii="Wingdings" w:hAnsi="Wingdings" w:hint="default"/>
+      </w:rPr>
+    </w:lvl>
+  </w:abstractNum>
+  <w:abstractNum w:abstractNumId="7" w15:restartNumberingAfterBreak="0">
+    <w:nsid w:val="679F0E83"/>
+    <w:multiLevelType w:val="hybridMultilevel"/>
+    <w:tmpl w:val="D8527B58"/>
+    <w:lvl w:ilvl="0" w:tplc="040C000B">
+      <w:start w:val="1"/>
+      <w:numFmt w:val="bullet"/>
+      <w:lvlText w:val=""/>
+      <w:lvlJc w:val="left"/>
+      <w:pPr>
+        <w:ind w:left="720" w:hanging="360"/>
+      </w:pPr>
+      <w:rPr>
+        <w:rFonts w:ascii="Wingdings" w:hAnsi="Wingdings" w:hint="default"/>
+      </w:rPr>
+    </w:lvl>
+    <w:lvl w:ilvl="1" w:tplc="040C0003" w:tentative="1">
+      <w:start w:val="1"/>
+      <w:numFmt w:val="bullet"/>
+      <w:lvlText w:val="o"/>
+      <w:lvlJc w:val="left"/>
+      <w:pPr>
+        <w:ind w:left="1440" w:hanging="360"/>
+      </w:pPr>
+      <w:rPr>
+        <w:rFonts w:ascii="Courier New" w:hAnsi="Courier New" w:cs="Courier New" w:hint="default"/>
+      </w:rPr>
+    </w:lvl>
+    <w:lvl w:ilvl="2" w:tplc="040C0005" w:tentative="1">
+      <w:start w:val="1"/>
+      <w:numFmt w:val="bullet"/>
+      <w:lvlText w:val=""/>
+      <w:lvlJc w:val="left"/>
+      <w:pPr>
+        <w:ind w:left="2160" w:hanging="360"/>
+      </w:pPr>
+      <w:rPr>
+        <w:rFonts w:ascii="Wingdings" w:hAnsi="Wingdings" w:hint="default"/>
+      </w:rPr>
+    </w:lvl>
+    <w:lvl w:ilvl="3" w:tplc="040C0001" w:tentative="1">
+      <w:start w:val="1"/>
+      <w:numFmt w:val="bullet"/>
+      <w:lvlText w:val=""/>
+      <w:lvlJc w:val="left"/>
+      <w:pPr>
+        <w:ind w:left="2880" w:hanging="360"/>
+      </w:pPr>
+      <w:rPr>
+        <w:rFonts w:ascii="Symbol" w:hAnsi="Symbol" w:hint="default"/>
+      </w:rPr>
+    </w:lvl>
+    <w:lvl w:ilvl="4" w:tplc="040C0003" w:tentative="1">
+      <w:start w:val="1"/>
+      <w:numFmt w:val="bullet"/>
+      <w:lvlText w:val="o"/>
+      <w:lvlJc w:val="left"/>
+      <w:pPr>
+        <w:ind w:left="3600" w:hanging="360"/>
+      </w:pPr>
+      <w:rPr>
+        <w:rFonts w:ascii="Courier New" w:hAnsi="Courier New" w:cs="Courier New" w:hint="default"/>
+      </w:rPr>
+    </w:lvl>
+    <w:lvl w:ilvl="5" w:tplc="040C0005" w:tentative="1">
+      <w:start w:val="1"/>
+      <w:numFmt w:val="bullet"/>
+      <w:lvlText w:val=""/>
+      <w:lvlJc w:val="left"/>
+      <w:pPr>
+        <w:ind w:left="4320" w:hanging="360"/>
+      </w:pPr>
+      <w:rPr>
+        <w:rFonts w:ascii="Wingdings" w:hAnsi="Wingdings" w:hint="default"/>
+      </w:rPr>
+    </w:lvl>
+    <w:lvl w:ilvl="6" w:tplc="040C0001" w:tentative="1">
+      <w:start w:val="1"/>
+      <w:numFmt w:val="bullet"/>
+      <w:lvlText w:val=""/>
+      <w:lvlJc w:val="left"/>
+      <w:pPr>
+        <w:ind w:left="5040" w:hanging="360"/>
+      </w:pPr>
+      <w:rPr>
+        <w:rFonts w:ascii="Symbol" w:hAnsi="Symbol" w:hint="default"/>
+      </w:rPr>
+    </w:lvl>
+    <w:lvl w:ilvl="7" w:tplc="040C0003" w:tentative="1">
+      <w:start w:val="1"/>
+      <w:numFmt w:val="bullet"/>
+      <w:lvlText w:val="o"/>
+      <w:lvlJc w:val="left"/>
+      <w:pPr>
+        <w:ind w:left="5760" w:hanging="360"/>
+      </w:pPr>
+      <w:rPr>
+        <w:rFonts w:ascii="Courier New" w:hAnsi="Courier New" w:cs="Courier New" w:hint="default"/>
+      </w:rPr>
+    </w:lvl>
+    <w:lvl w:ilvl="8" w:tplc="040C0005" w:tentative="1">
+      <w:start w:val="1"/>
+      <w:numFmt w:val="bullet"/>
+      <w:lvlText w:val=""/>
+      <w:lvlJc w:val="left"/>
+      <w:pPr>
+        <w:ind w:left="6480" w:hanging="360"/>
+      </w:pPr>
+      <w:rPr>
+        <w:rFonts w:ascii="Wingdings" w:hAnsi="Wingdings" w:hint="default"/>
+      </w:rPr>
+    </w:lvl>
+  </w:abstractNum>
+  <w:abstractNum w:abstractNumId="8" w15:restartNumberingAfterBreak="0">
     <w:nsid w:val="6F04323F"/>
     <w:multiLevelType w:val="multilevel"/>
     <w:tmpl w:val="B9CEB4E0"/>
@@ -806,7 +1753,7 @@
       </w:rPr>
     </w:lvl>
   </w:abstractNum>
-  <w:abstractNum w:abstractNumId="7" w15:restartNumberingAfterBreak="0">
+  <w:abstractNum w:abstractNumId="9" w15:restartNumberingAfterBreak="0">
     <w:nsid w:val="7100668C"/>
     <w:multiLevelType w:val="multilevel"/>
     <w:tmpl w:val="888CFF30"/>
@@ -919,7 +1866,7 @@
       </w:rPr>
     </w:lvl>
   </w:abstractNum>
-  <w:abstractNum w:abstractNumId="8" w15:restartNumberingAfterBreak="0">
+  <w:abstractNum w:abstractNumId="10" w15:restartNumberingAfterBreak="0">
     <w:nsid w:val="7B25085F"/>
     <w:multiLevelType w:val="multilevel"/>
     <w:tmpl w:val="CD966D70"/>
@@ -1042,22 +1989,28 @@
     <w:abstractNumId w:val="5"/>
   </w:num>
   <w:num w:numId="4">
-    <w:abstractNumId w:val="8"/>
+    <w:abstractNumId w:val="10"/>
   </w:num>
   <w:num w:numId="5">
-    <w:abstractNumId w:val="6"/>
+    <w:abstractNumId w:val="8"/>
   </w:num>
   <w:num w:numId="6">
     <w:abstractNumId w:val="2"/>
   </w:num>
   <w:num w:numId="7">
-    <w:abstractNumId w:val="7"/>
+    <w:abstractNumId w:val="9"/>
   </w:num>
   <w:num w:numId="8">
     <w:abstractNumId w:val="4"/>
   </w:num>
   <w:num w:numId="9">
     <w:abstractNumId w:val="3"/>
+  </w:num>
+  <w:num w:numId="10">
+    <w:abstractNumId w:val="7"/>
+  </w:num>
+  <w:num w:numId="11">
+    <w:abstractNumId w:val="6"/>
   </w:num>
 </w:numbering>
 </file>
@@ -1185,6 +2138,7 @@
     <w:lsdException w:name="HTML Sample" w:semiHidden="1" w:unhideWhenUsed="1"/>
     <w:lsdException w:name="HTML Typewriter" w:semiHidden="1" w:unhideWhenUsed="1"/>
     <w:lsdException w:name="HTML Variable" w:semiHidden="1" w:unhideWhenUsed="1"/>
+    <w:lsdException w:name="Normal Table" w:semiHidden="1" w:unhideWhenUsed="1"/>
     <w:lsdException w:name="annotation subject" w:semiHidden="1" w:unhideWhenUsed="1"/>
     <w:lsdException w:name="No List" w:semiHidden="1" w:unhideWhenUsed="1"/>
     <w:lsdException w:name="Outline List 1" w:semiHidden="1" w:unhideWhenUsed="1"/>
@@ -1227,8 +2181,11 @@
     <w:lsdException w:name="Table Contemporary" w:semiHidden="1" w:unhideWhenUsed="1"/>
     <w:lsdException w:name="Table Elegant" w:semiHidden="1" w:unhideWhenUsed="1"/>
     <w:lsdException w:name="Table Professional" w:semiHidden="1" w:unhideWhenUsed="1"/>
+    <w:lsdException w:name="Table Subtle 1" w:semiHidden="1" w:unhideWhenUsed="1"/>
     <w:lsdException w:name="Table Subtle 2" w:semiHidden="1" w:unhideWhenUsed="1"/>
     <w:lsdException w:name="Table Web 1" w:semiHidden="1" w:unhideWhenUsed="1"/>
+    <w:lsdException w:name="Table Web 2" w:semiHidden="1" w:unhideWhenUsed="1"/>
+    <w:lsdException w:name="Table Web 3" w:semiHidden="1" w:unhideWhenUsed="1"/>
     <w:lsdException w:name="Balloon Text" w:semiHidden="1" w:unhideWhenUsed="1"/>
     <w:lsdException w:name="Table Grid" w:uiPriority="39"/>
     <w:lsdException w:name="Table Theme" w:semiHidden="1" w:unhideWhenUsed="1"/>

</xml_diff>